<commit_message>
cambio documento lista de actividades
</commit_message>
<xml_diff>
--- a/Desarrollo/SGR/Sprint 1/SGR-LA (1).docx
+++ b/Desarrollo/SGR/Sprint 1/SGR-LA (1).docx
@@ -21,6 +21,15 @@
           <w:szCs w:val="28"/>
         </w:rPr>
       </w:pPr>
+      <w:r>
+        <w:rPr>
+          <w:b/>
+          <w:color w:val="000000"/>
+          <w:sz w:val="28"/>
+          <w:szCs w:val="28"/>
+        </w:rPr>
+        <w:t xml:space="preserve">Lista de actividades </w:t>
+      </w:r>
       <w:bookmarkStart w:id="0" w:name="_GoBack"/>
       <w:bookmarkEnd w:id="0"/>
       <w:r>
@@ -30,27 +39,7 @@
           <w:sz w:val="28"/>
           <w:szCs w:val="28"/>
         </w:rPr>
-        <w:t xml:space="preserve">Lista de </w:t>
-      </w:r>
-      <w:proofErr w:type="gramStart"/>
-      <w:r>
-        <w:rPr>
-          <w:b/>
-          <w:color w:val="000000"/>
-          <w:sz w:val="28"/>
-          <w:szCs w:val="28"/>
-        </w:rPr>
-        <w:t>actividades  -</w:t>
-      </w:r>
-      <w:proofErr w:type="gramEnd"/>
-      <w:r>
-        <w:rPr>
-          <w:b/>
-          <w:color w:val="000000"/>
-          <w:sz w:val="28"/>
-          <w:szCs w:val="28"/>
-        </w:rPr>
-        <w:t xml:space="preserve"> SGR - Grupo 7</w:t>
+        <w:t>- SGR - Grupo 7</w:t>
       </w:r>
     </w:p>
     <w:p>

</xml_diff>